<commit_message>
it's time to start updating my resume. Just in case.
</commit_message>
<xml_diff>
--- a/Dima-Kurilo-resume.docx
+++ b/Dima-Kurilo-resume.docx
@@ -40,34 +40,33 @@
         <w:t xml:space="preserve">Engineer</w:t>
       </w:r>
     </w:p>
+    <w:bookmarkStart w:id="43" w:name="dima-kurilo"/>
     <w:p>
       <w:pPr>
         <w:pStyle w:val="Heading1"/>
       </w:pPr>
-      <w:bookmarkStart w:id="20" w:name="dima-kurilo"/>
       <w:r>
         <w:t xml:space="preserve">Dima Kurilo</w:t>
       </w:r>
-      <w:bookmarkEnd w:id="20"/>
-    </w:p>
+    </w:p>
+    <w:bookmarkStart w:id="25" w:name="senior-software-engineer"/>
     <w:p>
       <w:pPr>
         <w:pStyle w:val="Heading2"/>
       </w:pPr>
-      <w:bookmarkStart w:id="21" w:name="senior-software-engineer"/>
       <w:r>
         <w:t xml:space="preserve">Senior Software Engineer</w:t>
       </w:r>
-      <w:bookmarkEnd w:id="21"/>
     </w:p>
     <w:p>
       <w:pPr>
         <w:pStyle w:val="FirstParagraph"/>
       </w:pPr>
-      <w:hyperlink r:id="rId22">
+      <w:hyperlink r:id="rId20">
         <w:r>
           <w:rPr>
             <w:rStyle w:val="Hyperlink"/>
+            <w:bCs/>
             <w:b/>
           </w:rPr>
           <w:t xml:space="preserve">DKurilo@gmail.com</w:t>
@@ -84,6 +83,7 @@
       </w:r>
       <w:r>
         <w:rPr>
+          <w:bCs/>
           <w:b/>
         </w:rPr>
         <w:t xml:space="preserve">(646) 404-25-54</w:t>
@@ -105,7 +105,7 @@
       <w:r>
         <w:t xml:space="preserve"> </w:t>
       </w:r>
-      <w:hyperlink r:id="rId23">
+      <w:hyperlink r:id="rId21">
         <w:r>
           <w:rPr>
             <w:rStyle w:val="Hyperlink"/>
@@ -122,7 +122,7 @@
       <w:r>
         <w:t xml:space="preserve"> </w:t>
       </w:r>
-      <w:hyperlink r:id="rId24">
+      <w:hyperlink r:id="rId22">
         <w:r>
           <w:rPr>
             <w:rStyle w:val="Hyperlink"/>
@@ -139,7 +139,7 @@
       <w:r>
         <w:t xml:space="preserve"> </w:t>
       </w:r>
-      <w:hyperlink r:id="rId25">
+      <w:hyperlink r:id="rId23">
         <w:r>
           <w:rPr>
             <w:rStyle w:val="Hyperlink"/>
@@ -156,7 +156,7 @@
       <w:r>
         <w:t xml:space="preserve"> </w:t>
       </w:r>
-      <w:hyperlink r:id="rId26">
+      <w:hyperlink r:id="rId24">
         <w:r>
           <w:rPr>
             <w:rStyle w:val="Hyperlink"/>
@@ -168,24 +168,27 @@
         <w:br/>
       </w:r>
     </w:p>
+    <w:bookmarkEnd w:id="25"/>
+    <w:bookmarkStart w:id="26" w:name="i-can"/>
     <w:p>
       <w:pPr>
         <w:pStyle w:val="Heading2"/>
       </w:pPr>
-      <w:bookmarkStart w:id="27" w:name="i-can"/>
       <w:r>
         <w:rPr>
+          <w:iCs/>
           <w:i/>
         </w:rPr>
         <w:t xml:space="preserve">I can:</w:t>
       </w:r>
-      <w:bookmarkEnd w:id="27"/>
     </w:p>
     <w:tbl>
       <w:tblPr>
         <w:tblStyle w:val="Table"/>
-        <w:tblW w:type="pct" w:w="5000.0"/>
-        <w:tblLook w:firstRow="0"/>
+        <w:tblW w:type="pct" w:w="5000"/>
+        <w:tblLook w:firstRow="0" w:lastRow="0" w:firstColumn="0" w:lastColumn="0" w:noHBand="0" w:noVBand="0" w:val="0000"/>
+        <w:jc w:val="start"/>
+        <w:tblLayout w:type="fixed"/>
       </w:tblPr>
       <w:tblGrid>
         <w:gridCol w:w="3960"/>
@@ -193,6 +196,7 @@
       </w:tblGrid>
       <w:tr>
         <w:tc>
+          <w:tcPr/>
           <w:p>
             <w:pPr>
               <w:pStyle w:val="Compact"/>
@@ -200,6 +204,7 @@
             </w:pPr>
             <w:r>
               <w:rPr>
+                <w:bCs/>
                 <w:b/>
               </w:rPr>
               <w:t xml:space="preserve">JavaScript</w:t>
@@ -215,6 +220,7 @@
             </w:r>
             <w:r>
               <w:rPr>
+                <w:bCs/>
                 <w:b/>
               </w:rPr>
               <w:t xml:space="preserve">TypeScript / node.js</w:t>
@@ -224,6 +230,7 @@
             </w:r>
             <w:r>
               <w:rPr>
+                <w:bCs/>
                 <w:b/>
               </w:rPr>
               <w:t xml:space="preserve">fp-ts</w:t>
@@ -239,6 +246,7 @@
             </w:r>
             <w:r>
               <w:rPr>
+                <w:bCs/>
                 <w:b/>
               </w:rPr>
               <w:t xml:space="preserve">io-ts</w:t>
@@ -254,6 +262,7 @@
             </w:r>
             <w:r>
               <w:rPr>
+                <w:bCs/>
                 <w:b/>
               </w:rPr>
               <w:t xml:space="preserve">Rambda</w:t>
@@ -269,6 +278,7 @@
             </w:r>
             <w:r>
               <w:rPr>
+                <w:bCs/>
                 <w:b/>
               </w:rPr>
               <w:t xml:space="preserve">sanctuary</w:t>
@@ -278,6 +288,7 @@
             </w:r>
             <w:r>
               <w:rPr>
+                <w:bCs/>
                 <w:b/>
               </w:rPr>
               <w:t xml:space="preserve">Terraform</w:t>
@@ -293,6 +304,7 @@
             </w:r>
             <w:r>
               <w:rPr>
+                <w:bCs/>
                 <w:b/>
               </w:rPr>
               <w:t xml:space="preserve">Kubernetes</w:t>
@@ -308,6 +320,7 @@
             </w:r>
             <w:r>
               <w:rPr>
+                <w:bCs/>
                 <w:b/>
               </w:rPr>
               <w:t xml:space="preserve">Helm</w:t>
@@ -323,6 +336,7 @@
             </w:r>
             <w:r>
               <w:rPr>
+                <w:bCs/>
                 <w:b/>
               </w:rPr>
               <w:t xml:space="preserve">Serverless</w:t>
@@ -332,6 +346,7 @@
             </w:r>
             <w:r>
               <w:rPr>
+                <w:bCs/>
                 <w:b/>
               </w:rPr>
               <w:t xml:space="preserve">CircleCI</w:t>
@@ -347,6 +362,7 @@
             </w:r>
             <w:r>
               <w:rPr>
+                <w:bCs/>
                 <w:b/>
               </w:rPr>
               <w:t xml:space="preserve">GitHub</w:t>
@@ -362,6 +378,7 @@
             </w:r>
             <w:r>
               <w:rPr>
+                <w:bCs/>
                 <w:b/>
               </w:rPr>
               <w:t xml:space="preserve">TravisCI</w:t>
@@ -377,6 +394,7 @@
             </w:r>
             <w:r>
               <w:rPr>
+                <w:bCs/>
                 <w:b/>
               </w:rPr>
               <w:t xml:space="preserve">Jenkins</w:t>
@@ -386,6 +404,7 @@
             </w:r>
             <w:r>
               <w:rPr>
+                <w:bCs/>
                 <w:b/>
               </w:rPr>
               <w:t xml:space="preserve">Docker</w:t>
@@ -395,6 +414,7 @@
             </w:r>
             <w:r>
               <w:rPr>
+                <w:bCs/>
                 <w:b/>
               </w:rPr>
               <w:t xml:space="preserve">AWS (EKS, EC2, Lambdas and other)</w:t>
@@ -410,6 +430,7 @@
             </w:r>
             <w:r>
               <w:rPr>
+                <w:bCs/>
                 <w:b/>
               </w:rPr>
               <w:t xml:space="preserve">Google Cloud Platform</w:t>
@@ -420,6 +441,7 @@
           </w:p>
         </w:tc>
         <w:tc>
+          <w:tcPr/>
           <w:p>
             <w:pPr>
               <w:pStyle w:val="Compact"/>
@@ -427,6 +449,7 @@
             </w:pPr>
             <w:r>
               <w:rPr>
+                <w:bCs/>
                 <w:b/>
               </w:rPr>
               <w:t xml:space="preserve">Haskell</w:t>
@@ -436,6 +459,7 @@
             </w:r>
             <w:r>
               <w:rPr>
+                <w:bCs/>
                 <w:b/>
               </w:rPr>
               <w:t xml:space="preserve">GraphQL</w:t>
@@ -451,6 +475,7 @@
             </w:r>
             <w:r>
               <w:rPr>
+                <w:bCs/>
                 <w:b/>
               </w:rPr>
               <w:t xml:space="preserve">Apollo GraphQL server</w:t>
@@ -460,6 +485,7 @@
             </w:r>
             <w:r>
               <w:rPr>
+                <w:bCs/>
                 <w:b/>
               </w:rPr>
               <w:t xml:space="preserve">MySQL</w:t>
@@ -475,6 +501,7 @@
             </w:r>
             <w:r>
               <w:rPr>
+                <w:bCs/>
                 <w:b/>
               </w:rPr>
               <w:t xml:space="preserve">MongoDB</w:t>
@@ -490,6 +517,7 @@
             </w:r>
             <w:r>
               <w:rPr>
+                <w:bCs/>
                 <w:b/>
               </w:rPr>
               <w:t xml:space="preserve">BigQuery</w:t>
@@ -505,6 +533,7 @@
             </w:r>
             <w:r>
               <w:rPr>
+                <w:bCs/>
                 <w:b/>
               </w:rPr>
               <w:t xml:space="preserve">DynamoDB</w:t>
@@ -514,6 +543,7 @@
             </w:r>
             <w:r>
               <w:rPr>
+                <w:bCs/>
                 <w:b/>
               </w:rPr>
               <w:t xml:space="preserve">some experience with Kafka</w:t>
@@ -523,6 +553,7 @@
             </w:r>
             <w:r>
               <w:rPr>
+                <w:bCs/>
                 <w:b/>
               </w:rPr>
               <w:t xml:space="preserve">number of other programming languages</w:t>
@@ -532,6 +563,7 @@
             </w:r>
             <w:r>
               <w:rPr>
+                <w:bCs/>
                 <w:b/>
               </w:rPr>
               <w:t xml:space="preserve">prefer functional programming approach</w:t>
@@ -540,35 +572,334 @@
         </w:tc>
       </w:tr>
     </w:tbl>
+    <w:bookmarkEnd w:id="26"/>
+    <w:bookmarkStart w:id="41" w:name="professional-experience"/>
     <w:p>
       <w:pPr>
         <w:pStyle w:val="Heading2"/>
       </w:pPr>
-      <w:bookmarkStart w:id="28" w:name="professional-experience"/>
       <w:r>
         <w:rPr>
+          <w:iCs/>
           <w:i/>
         </w:rPr>
         <w:t xml:space="preserve">Professional Experience</w:t>
       </w:r>
-      <w:bookmarkEnd w:id="28"/>
-    </w:p>
+    </w:p>
+    <w:bookmarkStart w:id="28" w:name="senior-full-stack-developer"/>
     <w:p>
       <w:pPr>
         <w:pStyle w:val="Heading4"/>
       </w:pPr>
-      <w:bookmarkStart w:id="29" w:name="X8f8aff60756d5834aff37d1a1e8e7f69f62714c"/>
+      <w:r>
+        <w:t xml:space="preserve">Senior Full Stack Developer</w:t>
+      </w:r>
+    </w:p>
+    <w:p>
+      <w:pPr>
+        <w:pStyle w:val="FirstParagraph"/>
+      </w:pPr>
+      <w:r>
+        <w:t xml:space="preserve">12/2021 - now</w:t>
+      </w:r>
+      <w:r>
+        <w:br/>
+      </w:r>
+      <w:r>
+        <w:t xml:space="preserve">Qualio, [</w:t>
+      </w:r>
+      <w:hyperlink r:id="rId27">
+        <w:r>
+          <w:rPr>
+            <w:rStyle w:val="Hyperlink"/>
+          </w:rPr>
+          <w:t xml:space="preserve">https://qualio.com/</w:t>
+        </w:r>
+      </w:hyperlink>
+      <w:r>
+        <w:t xml:space="preserve">]</w:t>
+      </w:r>
+    </w:p>
+    <w:bookmarkEnd w:id="28"/>
+    <w:p>
+      <w:pPr>
+        <w:pStyle w:val="BodyText"/>
+      </w:pPr>
+      <w:r>
+        <w:rPr>
+          <w:iCs/>
+          <w:i/>
+        </w:rPr>
+        <w:t xml:space="preserve">Responsibilities</w:t>
+      </w:r>
+    </w:p>
+    <w:p>
+      <w:pPr>
+        <w:numPr>
+          <w:ilvl w:val="0"/>
+          <w:numId w:val="1001"/>
+        </w:numPr>
+        <w:pStyle w:val="Compact"/>
+      </w:pPr>
+      <w:r>
+        <w:t xml:space="preserve">Create and maintain services that allows users to search for information</w:t>
+      </w:r>
+    </w:p>
+    <w:p>
+      <w:pPr>
+        <w:numPr>
+          <w:ilvl w:val="0"/>
+          <w:numId w:val="1001"/>
+        </w:numPr>
+        <w:pStyle w:val="Compact"/>
+      </w:pPr>
+      <w:r>
+        <w:t xml:space="preserve">Create and maintain services to notify users</w:t>
+      </w:r>
+    </w:p>
+    <w:p>
+      <w:pPr>
+        <w:numPr>
+          <w:ilvl w:val="0"/>
+          <w:numId w:val="1001"/>
+        </w:numPr>
+        <w:pStyle w:val="Compact"/>
+      </w:pPr>
+      <w:r>
+        <w:t xml:space="preserve">Help other teams to build back-end and front-end services</w:t>
+      </w:r>
+    </w:p>
+    <w:p>
+      <w:pPr>
+        <w:pStyle w:val="FirstParagraph"/>
+      </w:pPr>
+      <w:r>
+        <w:rPr>
+          <w:iCs/>
+          <w:i/>
+        </w:rPr>
+        <w:t xml:space="preserve">Tech Stack</w:t>
+      </w:r>
+    </w:p>
+    <w:p>
+      <w:pPr>
+        <w:numPr>
+          <w:ilvl w:val="0"/>
+          <w:numId w:val="1002"/>
+        </w:numPr>
+        <w:pStyle w:val="Compact"/>
+      </w:pPr>
+      <w:r>
+        <w:t xml:space="preserve">JavaScript / TypeScript / Node.js</w:t>
+      </w:r>
+    </w:p>
+    <w:p>
+      <w:pPr>
+        <w:numPr>
+          <w:ilvl w:val="0"/>
+          <w:numId w:val="1002"/>
+        </w:numPr>
+        <w:pStyle w:val="Compact"/>
+      </w:pPr>
+      <w:r>
+        <w:t xml:space="preserve">React / Angular and so on</w:t>
+      </w:r>
+    </w:p>
+    <w:p>
+      <w:pPr>
+        <w:numPr>
+          <w:ilvl w:val="0"/>
+          <w:numId w:val="1002"/>
+        </w:numPr>
+        <w:pStyle w:val="Compact"/>
+      </w:pPr>
+      <w:r>
+        <w:t xml:space="preserve">python / SQLAlchemy</w:t>
+      </w:r>
+    </w:p>
+    <w:p>
+      <w:pPr>
+        <w:numPr>
+          <w:ilvl w:val="0"/>
+          <w:numId w:val="1002"/>
+        </w:numPr>
+        <w:pStyle w:val="Compact"/>
+      </w:pPr>
+      <w:r>
+        <w:t xml:space="preserve">AWS: AWS-CDK, CloudFormation, ECS, Lambda, EC2, etc</w:t>
+      </w:r>
+    </w:p>
+    <w:p>
+      <w:pPr>
+        <w:numPr>
+          <w:ilvl w:val="0"/>
+          <w:numId w:val="1002"/>
+        </w:numPr>
+        <w:pStyle w:val="Compact"/>
+      </w:pPr>
+      <w:r>
+        <w:t xml:space="preserve">Postgres</w:t>
+      </w:r>
+    </w:p>
+    <w:p>
+      <w:pPr>
+        <w:numPr>
+          <w:ilvl w:val="0"/>
+          <w:numId w:val="1002"/>
+        </w:numPr>
+        <w:pStyle w:val="Compact"/>
+      </w:pPr>
+      <w:r>
+        <w:t xml:space="preserve">OpenSearch/ElasticSearch</w:t>
+      </w:r>
+    </w:p>
+    <w:p>
+      <w:pPr>
+        <w:numPr>
+          <w:ilvl w:val="0"/>
+          <w:numId w:val="1002"/>
+        </w:numPr>
+        <w:pStyle w:val="Compact"/>
+      </w:pPr>
+      <w:r>
+        <w:t xml:space="preserve">Redis</w:t>
+      </w:r>
+    </w:p>
+    <w:p>
+      <w:pPr>
+        <w:numPr>
+          <w:ilvl w:val="0"/>
+          <w:numId w:val="1002"/>
+        </w:numPr>
+        <w:pStyle w:val="Compact"/>
+      </w:pPr>
+      <w:r>
+        <w:t xml:space="preserve">CircleCI / GitHub / Jira / Confluence</w:t>
+      </w:r>
+    </w:p>
+    <w:p>
+      <w:pPr>
+        <w:numPr>
+          <w:ilvl w:val="0"/>
+          <w:numId w:val="1002"/>
+        </w:numPr>
+        <w:pStyle w:val="Compact"/>
+      </w:pPr>
+      <w:r>
+        <w:t xml:space="preserve">Docker and so on for development and production</w:t>
+      </w:r>
+    </w:p>
+    <w:p>
+      <w:pPr>
+        <w:numPr>
+          <w:ilvl w:val="0"/>
+          <w:numId w:val="1002"/>
+        </w:numPr>
+        <w:pStyle w:val="Compact"/>
+      </w:pPr>
+      <w:r>
+        <w:t xml:space="preserve">Hexagonal architecture / Clean architecture</w:t>
+      </w:r>
+    </w:p>
+    <w:p>
+      <w:pPr>
+        <w:pStyle w:val="FirstParagraph"/>
+      </w:pPr>
+      <w:r>
+        <w:rPr>
+          <w:iCs/>
+          <w:i/>
+        </w:rPr>
+        <w:t xml:space="preserve">Achievements (only highlights)</w:t>
+      </w:r>
+    </w:p>
+    <w:p>
+      <w:pPr>
+        <w:numPr>
+          <w:ilvl w:val="0"/>
+          <w:numId w:val="1003"/>
+        </w:numPr>
+        <w:pStyle w:val="Compact"/>
+      </w:pPr>
+      <w:r>
+        <w:t xml:space="preserve">index-management-api - inspired by terraform system to manage ElasticSearch/OpenSearch indices, index templates, pipelines, search templates and aliases. It builds configuration from OpenSearch compare it with settings it stores in files and applies changes. System written in TypeScript and can be used as console application or as web service and this allows to use it in CI/CD pipeline.</w:t>
+      </w:r>
+    </w:p>
+    <w:p>
+      <w:pPr>
+        <w:numPr>
+          <w:ilvl w:val="0"/>
+          <w:numId w:val="1003"/>
+        </w:numPr>
+        <w:pStyle w:val="Compact"/>
+      </w:pPr>
+      <w:r>
+        <w:t xml:space="preserve">QRI service - QRI is special specification that created to improve company services conectivity by standardizing entities addresses. Service allows to get information about any entity and redirect user to proper URL. It uses caching layer that is built using Redis to properly cache user and entities information</w:t>
+      </w:r>
+    </w:p>
+    <w:p>
+      <w:pPr>
+        <w:numPr>
+          <w:ilvl w:val="0"/>
+          <w:numId w:val="1003"/>
+        </w:numPr>
+        <w:pStyle w:val="Compact"/>
+      </w:pPr>
+      <w:r>
+        <w:t xml:space="preserve">Global Search service - smart wrapper written around OpenSearch that allows users to search any entity</w:t>
+      </w:r>
+    </w:p>
+    <w:p>
+      <w:pPr>
+        <w:numPr>
+          <w:ilvl w:val="0"/>
+          <w:numId w:val="1003"/>
+        </w:numPr>
+        <w:pStyle w:val="Compact"/>
+      </w:pPr>
+      <w:r>
+        <w:t xml:space="preserve">All services are in the same monorepo I created, provisioning and deployment written using AWS-CDK, smart CircleCI CI/CD pipeline detects and process only projects that were changed, using TypeScript for everything (backend, frontend, infrastructure, integration tests) allows to use</w:t>
+      </w:r>
+      <w:r>
+        <w:t xml:space="preserve"> </w:t>
+      </w:r>
+      <w:hyperlink r:id="rId29">
+        <w:r>
+          <w:rPr>
+            <w:rStyle w:val="Hyperlink"/>
+          </w:rPr>
+          <w:t xml:space="preserve">npm workspces</w:t>
+        </w:r>
+      </w:hyperlink>
+      <w:r>
+        <w:t xml:space="preserve"> </w:t>
+      </w:r>
+      <w:r>
+        <w:t xml:space="preserve">to work with project and the same set of linters and unit tests tools (eslint, jest and so on).</w:t>
+      </w:r>
+    </w:p>
+    <w:p>
+      <w:r>
+        <w:pict>
+          <v:rect style="width:0;height:1.5pt" o:hralign="center" o:hrstd="t" o:hr="t"/>
+        </w:pict>
+      </w:r>
+    </w:p>
+    <w:bookmarkStart w:id="31" w:name="X8f8aff60756d5834aff37d1a1e8e7f69f62714c"/>
+    <w:p>
+      <w:pPr>
+        <w:pStyle w:val="Heading4"/>
+      </w:pPr>
       <w:r>
         <w:t xml:space="preserve">Senior Software Engineer / Backend Engineer</w:t>
       </w:r>
-      <w:bookmarkEnd w:id="29"/>
-    </w:p>
-    <w:p>
-      <w:pPr>
-        <w:pStyle w:val="Compact"/>
-      </w:pPr>
-      <w:r>
-        <w:t xml:space="preserve">03/2020 - now</w:t>
+    </w:p>
+    <w:p>
+      <w:pPr>
+        <w:pStyle w:val="FirstParagraph"/>
+      </w:pPr>
+      <w:r>
+        <w:t xml:space="preserve">03/2020 - 12/2021</w:t>
       </w:r>
       <w:r>
         <w:br/>
@@ -588,12 +919,14 @@
         <w:t xml:space="preserve">]</w:t>
       </w:r>
     </w:p>
-    <w:p>
-      <w:pPr>
-        <w:pStyle w:val="Compact"/>
+    <w:bookmarkEnd w:id="31"/>
+    <w:p>
+      <w:pPr>
+        <w:pStyle w:val="BodyText"/>
       </w:pPr>
       <w:r>
         <w:rPr>
+          <w:iCs/>
           <w:i/>
         </w:rPr>
         <w:t xml:space="preserve">Responsibilities</w:t>
@@ -601,11 +934,11 @@
     </w:p>
     <w:p>
       <w:pPr>
-        <w:pStyle w:val="Compact"/>
-        <w:numPr>
-          <w:numId w:val="1001"/>
-          <w:ilvl w:val="0"/>
-        </w:numPr>
+        <w:numPr>
+          <w:ilvl w:val="0"/>
+          <w:numId w:val="1004"/>
+        </w:numPr>
+        <w:pStyle w:val="Compact"/>
       </w:pPr>
       <w:r>
         <w:t xml:space="preserve">AuthN/AuthZ platform</w:t>
@@ -613,11 +946,11 @@
     </w:p>
     <w:p>
       <w:pPr>
-        <w:pStyle w:val="Compact"/>
-        <w:numPr>
-          <w:numId w:val="1001"/>
-          <w:ilvl w:val="0"/>
-        </w:numPr>
+        <w:numPr>
+          <w:ilvl w:val="0"/>
+          <w:numId w:val="1004"/>
+        </w:numPr>
+        <w:pStyle w:val="Compact"/>
       </w:pPr>
       <w:r>
         <w:t xml:space="preserve">system architecture development</w:t>
@@ -625,11 +958,11 @@
     </w:p>
     <w:p>
       <w:pPr>
-        <w:pStyle w:val="Compact"/>
-        <w:numPr>
-          <w:numId w:val="1001"/>
-          <w:ilvl w:val="0"/>
-        </w:numPr>
+        <w:numPr>
+          <w:ilvl w:val="0"/>
+          <w:numId w:val="1004"/>
+        </w:numPr>
+        <w:pStyle w:val="Compact"/>
       </w:pPr>
       <w:r>
         <w:t xml:space="preserve">CI/CD development (CircleCI)</w:t>
@@ -637,11 +970,11 @@
     </w:p>
     <w:p>
       <w:pPr>
-        <w:pStyle w:val="Compact"/>
-        <w:numPr>
-          <w:numId w:val="1001"/>
-          <w:ilvl w:val="0"/>
-        </w:numPr>
+        <w:numPr>
+          <w:ilvl w:val="0"/>
+          <w:numId w:val="1004"/>
+        </w:numPr>
+        <w:pStyle w:val="Compact"/>
       </w:pPr>
       <w:r>
         <w:t xml:space="preserve">DevOps: configuring systems with Terraform, Kubernetes (AWS EKS), docker, Helm</w:t>
@@ -649,11 +982,11 @@
     </w:p>
     <w:p>
       <w:pPr>
-        <w:pStyle w:val="Compact"/>
-        <w:numPr>
-          <w:numId w:val="1001"/>
-          <w:ilvl w:val="0"/>
-        </w:numPr>
+        <w:numPr>
+          <w:ilvl w:val="0"/>
+          <w:numId w:val="1004"/>
+        </w:numPr>
+        <w:pStyle w:val="Compact"/>
       </w:pPr>
       <w:r>
         <w:t xml:space="preserve">Dev tools development</w:t>
@@ -661,11 +994,11 @@
     </w:p>
     <w:p>
       <w:pPr>
-        <w:pStyle w:val="Compact"/>
-        <w:numPr>
-          <w:numId w:val="1001"/>
-          <w:ilvl w:val="0"/>
-        </w:numPr>
+        <w:numPr>
+          <w:ilvl w:val="0"/>
+          <w:numId w:val="1004"/>
+        </w:numPr>
+        <w:pStyle w:val="Compact"/>
       </w:pPr>
       <w:r>
         <w:t xml:space="preserve">Legacy system support</w:t>
@@ -673,10 +1006,11 @@
     </w:p>
     <w:p>
       <w:pPr>
-        <w:pStyle w:val="Compact"/>
+        <w:pStyle w:val="FirstParagraph"/>
       </w:pPr>
       <w:r>
         <w:rPr>
+          <w:iCs/>
           <w:i/>
         </w:rPr>
         <w:t xml:space="preserve">Tech Stack</w:t>
@@ -684,11 +1018,11 @@
     </w:p>
     <w:p>
       <w:pPr>
-        <w:pStyle w:val="Compact"/>
-        <w:numPr>
-          <w:numId w:val="1002"/>
-          <w:ilvl w:val="0"/>
-        </w:numPr>
+        <w:numPr>
+          <w:ilvl w:val="0"/>
+          <w:numId w:val="1005"/>
+        </w:numPr>
+        <w:pStyle w:val="Compact"/>
       </w:pPr>
       <w:r>
         <w:t xml:space="preserve">JavaScript / TypeScript / Node.js</w:t>
@@ -696,11 +1030,11 @@
     </w:p>
     <w:p>
       <w:pPr>
-        <w:pStyle w:val="Compact"/>
-        <w:numPr>
-          <w:numId w:val="1002"/>
-          <w:ilvl w:val="0"/>
-        </w:numPr>
+        <w:numPr>
+          <w:ilvl w:val="0"/>
+          <w:numId w:val="1005"/>
+        </w:numPr>
+        <w:pStyle w:val="Compact"/>
       </w:pPr>
       <w:r>
         <w:t xml:space="preserve">fp-ts / io-ts</w:t>
@@ -708,11 +1042,11 @@
     </w:p>
     <w:p>
       <w:pPr>
-        <w:pStyle w:val="Compact"/>
-        <w:numPr>
-          <w:numId w:val="1002"/>
-          <w:ilvl w:val="0"/>
-        </w:numPr>
+        <w:numPr>
+          <w:ilvl w:val="0"/>
+          <w:numId w:val="1005"/>
+        </w:numPr>
+        <w:pStyle w:val="Compact"/>
       </w:pPr>
       <w:r>
         <w:t xml:space="preserve">AWS: Lambda, EC2, EKS, etc</w:t>
@@ -720,11 +1054,11 @@
     </w:p>
     <w:p>
       <w:pPr>
-        <w:pStyle w:val="Compact"/>
-        <w:numPr>
-          <w:numId w:val="1002"/>
-          <w:ilvl w:val="0"/>
-        </w:numPr>
+        <w:numPr>
+          <w:ilvl w:val="0"/>
+          <w:numId w:val="1005"/>
+        </w:numPr>
+        <w:pStyle w:val="Compact"/>
       </w:pPr>
       <w:r>
         <w:t xml:space="preserve">gremlin</w:t>
@@ -732,11 +1066,11 @@
     </w:p>
     <w:p>
       <w:pPr>
-        <w:pStyle w:val="Compact"/>
-        <w:numPr>
-          <w:numId w:val="1002"/>
-          <w:ilvl w:val="0"/>
-        </w:numPr>
+        <w:numPr>
+          <w:ilvl w:val="0"/>
+          <w:numId w:val="1005"/>
+        </w:numPr>
+        <w:pStyle w:val="Compact"/>
       </w:pPr>
       <w:r>
         <w:t xml:space="preserve">AWS Neptune</w:t>
@@ -744,11 +1078,11 @@
     </w:p>
     <w:p>
       <w:pPr>
-        <w:pStyle w:val="Compact"/>
-        <w:numPr>
-          <w:numId w:val="1002"/>
-          <w:ilvl w:val="0"/>
-        </w:numPr>
+        <w:numPr>
+          <w:ilvl w:val="0"/>
+          <w:numId w:val="1005"/>
+        </w:numPr>
+        <w:pStyle w:val="Compact"/>
       </w:pPr>
       <w:r>
         <w:t xml:space="preserve">Fastly</w:t>
@@ -756,11 +1090,11 @@
     </w:p>
     <w:p>
       <w:pPr>
-        <w:pStyle w:val="Compact"/>
-        <w:numPr>
-          <w:numId w:val="1002"/>
-          <w:ilvl w:val="0"/>
-        </w:numPr>
+        <w:numPr>
+          <w:ilvl w:val="0"/>
+          <w:numId w:val="1005"/>
+        </w:numPr>
+        <w:pStyle w:val="Compact"/>
       </w:pPr>
       <w:r>
         <w:t xml:space="preserve">Auth0</w:t>
@@ -768,11 +1102,11 @@
     </w:p>
     <w:p>
       <w:pPr>
-        <w:pStyle w:val="Compact"/>
-        <w:numPr>
-          <w:numId w:val="1002"/>
-          <w:ilvl w:val="0"/>
-        </w:numPr>
+        <w:numPr>
+          <w:ilvl w:val="0"/>
+          <w:numId w:val="1005"/>
+        </w:numPr>
+        <w:pStyle w:val="Compact"/>
       </w:pPr>
       <w:r>
         <w:t xml:space="preserve">Serverless</w:t>
@@ -780,11 +1114,11 @@
     </w:p>
     <w:p>
       <w:pPr>
-        <w:pStyle w:val="Compact"/>
-        <w:numPr>
-          <w:numId w:val="1002"/>
-          <w:ilvl w:val="0"/>
-        </w:numPr>
+        <w:numPr>
+          <w:ilvl w:val="0"/>
+          <w:numId w:val="1005"/>
+        </w:numPr>
+        <w:pStyle w:val="Compact"/>
       </w:pPr>
       <w:r>
         <w:t xml:space="preserve">MySQL / MongoDB / BigQuery / DynamoDB</w:t>
@@ -792,11 +1126,11 @@
     </w:p>
     <w:p>
       <w:pPr>
-        <w:pStyle w:val="Compact"/>
-        <w:numPr>
-          <w:numId w:val="1002"/>
-          <w:ilvl w:val="0"/>
-        </w:numPr>
+        <w:numPr>
+          <w:ilvl w:val="0"/>
+          <w:numId w:val="1005"/>
+        </w:numPr>
+        <w:pStyle w:val="Compact"/>
       </w:pPr>
       <w:r>
         <w:t xml:space="preserve">Terraform / Kubernetes / Helm / docker / packer</w:t>
@@ -804,11 +1138,11 @@
     </w:p>
     <w:p>
       <w:pPr>
-        <w:pStyle w:val="Compact"/>
-        <w:numPr>
-          <w:numId w:val="1002"/>
-          <w:ilvl w:val="0"/>
-        </w:numPr>
+        <w:numPr>
+          <w:ilvl w:val="0"/>
+          <w:numId w:val="1005"/>
+        </w:numPr>
+        <w:pStyle w:val="Compact"/>
       </w:pPr>
       <w:r>
         <w:t xml:space="preserve">CircleCI / GitHub / Jira / Confluence</w:t>
@@ -816,11 +1150,11 @@
     </w:p>
     <w:p>
       <w:pPr>
-        <w:pStyle w:val="Compact"/>
-        <w:numPr>
-          <w:numId w:val="1002"/>
-          <w:ilvl w:val="0"/>
-        </w:numPr>
+        <w:numPr>
+          <w:ilvl w:val="0"/>
+          <w:numId w:val="1005"/>
+        </w:numPr>
+        <w:pStyle w:val="Compact"/>
       </w:pPr>
       <w:r>
         <w:t xml:space="preserve">Google Cloud Platform: BigQuery, Functions, Pub/Sub, etc</w:t>
@@ -828,11 +1162,11 @@
     </w:p>
     <w:p>
       <w:pPr>
-        <w:pStyle w:val="Compact"/>
-        <w:numPr>
-          <w:numId w:val="1002"/>
-          <w:ilvl w:val="0"/>
-        </w:numPr>
+        <w:numPr>
+          <w:ilvl w:val="0"/>
+          <w:numId w:val="1005"/>
+        </w:numPr>
+        <w:pStyle w:val="Compact"/>
       </w:pPr>
       <w:r>
         <w:t xml:space="preserve">Haskell for dev tools</w:t>
@@ -840,10 +1174,11 @@
     </w:p>
     <w:p>
       <w:pPr>
-        <w:pStyle w:val="Compact"/>
+        <w:pStyle w:val="FirstParagraph"/>
       </w:pPr>
       <w:r>
         <w:rPr>
+          <w:iCs/>
           <w:i/>
         </w:rPr>
         <w:t xml:space="preserve">Achievements</w:t>
@@ -851,11 +1186,11 @@
     </w:p>
     <w:p>
       <w:pPr>
-        <w:pStyle w:val="Compact"/>
-        <w:numPr>
-          <w:numId w:val="1003"/>
-          <w:ilvl w:val="0"/>
-        </w:numPr>
+        <w:numPr>
+          <w:ilvl w:val="0"/>
+          <w:numId w:val="1006"/>
+        </w:numPr>
+        <w:pStyle w:val="Compact"/>
       </w:pPr>
       <w:r>
         <w:t xml:space="preserve">Build system to manage inner structure of editorial team</w:t>
@@ -863,11 +1198,11 @@
     </w:p>
     <w:p>
       <w:pPr>
-        <w:pStyle w:val="Compact"/>
-        <w:numPr>
-          <w:numId w:val="1003"/>
-          <w:ilvl w:val="0"/>
-        </w:numPr>
+        <w:numPr>
+          <w:ilvl w:val="0"/>
+          <w:numId w:val="1006"/>
+        </w:numPr>
+        <w:pStyle w:val="Compact"/>
       </w:pPr>
       <w:r>
         <w:t xml:space="preserve">Designed and implemented AutN/AuthZ scalable platform (different identity providers, attribute-based access control)</w:t>
@@ -875,11 +1210,11 @@
     </w:p>
     <w:p>
       <w:pPr>
-        <w:pStyle w:val="Compact"/>
-        <w:numPr>
-          <w:numId w:val="1003"/>
-          <w:ilvl w:val="0"/>
-        </w:numPr>
+        <w:numPr>
+          <w:ilvl w:val="0"/>
+          <w:numId w:val="1006"/>
+        </w:numPr>
+        <w:pStyle w:val="Compact"/>
       </w:pPr>
       <w:r>
         <w:t xml:space="preserve">described part of infrastructure in Terraform</w:t>
@@ -887,11 +1222,11 @@
     </w:p>
     <w:p>
       <w:pPr>
-        <w:pStyle w:val="Compact"/>
-        <w:numPr>
-          <w:numId w:val="1003"/>
-          <w:ilvl w:val="0"/>
-        </w:numPr>
+        <w:numPr>
+          <w:ilvl w:val="0"/>
+          <w:numId w:val="1006"/>
+        </w:numPr>
+        <w:pStyle w:val="Compact"/>
       </w:pPr>
       <w:r>
         <w:t xml:space="preserve">started EKS k8s, built Helm charts for some services and set up CI/CD</w:t>
@@ -899,11 +1234,11 @@
     </w:p>
     <w:p>
       <w:pPr>
-        <w:pStyle w:val="Compact"/>
-        <w:numPr>
-          <w:numId w:val="1003"/>
-          <w:ilvl w:val="0"/>
-        </w:numPr>
+        <w:numPr>
+          <w:ilvl w:val="0"/>
+          <w:numId w:val="1006"/>
+        </w:numPr>
+        <w:pStyle w:val="Compact"/>
       </w:pPr>
       <w:r>
         <w:t xml:space="preserve">developed and set up Data Warehouse (GCP BigQuery based) load system</w:t>
@@ -911,11 +1246,11 @@
     </w:p>
     <w:p>
       <w:pPr>
-        <w:pStyle w:val="Compact"/>
-        <w:numPr>
-          <w:numId w:val="1003"/>
-          <w:ilvl w:val="0"/>
-        </w:numPr>
+        <w:numPr>
+          <w:ilvl w:val="0"/>
+          <w:numId w:val="1006"/>
+        </w:numPr>
+        <w:pStyle w:val="Compact"/>
       </w:pPr>
       <w:r>
         <w:t xml:space="preserve">developed DSL to generate content feeds for newsletters from different sources</w:t>
@@ -928,19 +1263,18 @@
         </w:pict>
       </w:r>
     </w:p>
+    <w:bookmarkStart w:id="33" w:name="senior-web-engineer"/>
     <w:p>
       <w:pPr>
         <w:pStyle w:val="Heading4"/>
       </w:pPr>
-      <w:bookmarkStart w:id="31" w:name="senior-web-engineer"/>
       <w:r>
         <w:t xml:space="preserve">Senior Web Engineer</w:t>
       </w:r>
-      <w:bookmarkEnd w:id="31"/>
-    </w:p>
-    <w:p>
-      <w:pPr>
-        <w:pStyle w:val="Compact"/>
+    </w:p>
+    <w:p>
+      <w:pPr>
+        <w:pStyle w:val="FirstParagraph"/>
       </w:pPr>
       <w:r>
         <w:t xml:space="preserve">12/2017 to 01/2020</w:t>
@@ -963,12 +1297,14 @@
         <w:t xml:space="preserve">]</w:t>
       </w:r>
     </w:p>
-    <w:p>
-      <w:pPr>
-        <w:pStyle w:val="Compact"/>
+    <w:bookmarkEnd w:id="33"/>
+    <w:p>
+      <w:pPr>
+        <w:pStyle w:val="BodyText"/>
       </w:pPr>
       <w:r>
         <w:rPr>
+          <w:iCs/>
           <w:i/>
         </w:rPr>
         <w:t xml:space="preserve">Responsibilities</w:t>
@@ -976,11 +1312,11 @@
     </w:p>
     <w:p>
       <w:pPr>
-        <w:pStyle w:val="Compact"/>
-        <w:numPr>
-          <w:numId w:val="1004"/>
-          <w:ilvl w:val="0"/>
-        </w:numPr>
+        <w:numPr>
+          <w:ilvl w:val="0"/>
+          <w:numId w:val="1007"/>
+        </w:numPr>
+        <w:pStyle w:val="Compact"/>
       </w:pPr>
       <w:r>
         <w:t xml:space="preserve">migrating the sites of acquired companies into the corporate publishing platform</w:t>
@@ -988,11 +1324,11 @@
     </w:p>
     <w:p>
       <w:pPr>
-        <w:pStyle w:val="Compact"/>
-        <w:numPr>
-          <w:numId w:val="1004"/>
-          <w:ilvl w:val="0"/>
-        </w:numPr>
+        <w:numPr>
+          <w:ilvl w:val="0"/>
+          <w:numId w:val="1007"/>
+        </w:numPr>
+        <w:pStyle w:val="Compact"/>
       </w:pPr>
       <w:r>
         <w:t xml:space="preserve">developing and maintaining the corporate publishing platform</w:t>
@@ -1000,10 +1336,11 @@
     </w:p>
     <w:p>
       <w:pPr>
-        <w:pStyle w:val="Compact"/>
+        <w:pStyle w:val="FirstParagraph"/>
       </w:pPr>
       <w:r>
         <w:rPr>
+          <w:iCs/>
           <w:i/>
         </w:rPr>
         <w:t xml:space="preserve">Achievements</w:t>
@@ -1011,11 +1348,11 @@
     </w:p>
     <w:p>
       <w:pPr>
-        <w:pStyle w:val="Compact"/>
-        <w:numPr>
-          <w:numId w:val="1005"/>
-          <w:ilvl w:val="0"/>
-        </w:numPr>
+        <w:numPr>
+          <w:ilvl w:val="0"/>
+          <w:numId w:val="1008"/>
+        </w:numPr>
+        <w:pStyle w:val="Compact"/>
       </w:pPr>
       <w:r>
         <w:t xml:space="preserve">implemented a Go package that provides EDSL (embedded domain specific language) for describing composition of HTML transformations. As a result, the package allows to make any complex transformation using just a few lines of code</w:t>
@@ -1023,11 +1360,11 @@
     </w:p>
     <w:p>
       <w:pPr>
-        <w:pStyle w:val="Compact"/>
-        <w:numPr>
-          <w:numId w:val="1005"/>
-          <w:ilvl w:val="0"/>
-        </w:numPr>
+        <w:numPr>
+          <w:ilvl w:val="0"/>
+          <w:numId w:val="1008"/>
+        </w:numPr>
+        <w:pStyle w:val="Compact"/>
       </w:pPr>
       <w:r>
         <w:t xml:space="preserve">created a Haskell-based set of tools that allows to make complex changes in huge amount of large json files through API.</w:t>
@@ -1035,11 +1372,11 @@
     </w:p>
     <w:p>
       <w:pPr>
-        <w:pStyle w:val="Compact"/>
-        <w:numPr>
-          <w:numId w:val="1005"/>
-          <w:ilvl w:val="0"/>
-        </w:numPr>
+        <w:numPr>
+          <w:ilvl w:val="0"/>
+          <w:numId w:val="1008"/>
+        </w:numPr>
+        <w:pStyle w:val="Compact"/>
       </w:pPr>
       <w:r>
         <w:t xml:space="preserve">implemented a set of GraphQL directives that allows to remove resolvers and describe GraphQL schemas in a declarative way.</w:t>
@@ -1047,11 +1384,11 @@
     </w:p>
     <w:p>
       <w:pPr>
-        <w:pStyle w:val="Compact"/>
-        <w:numPr>
-          <w:numId w:val="1005"/>
-          <w:ilvl w:val="0"/>
-        </w:numPr>
+        <w:numPr>
+          <w:ilvl w:val="0"/>
+          <w:numId w:val="1008"/>
+        </w:numPr>
+        <w:pStyle w:val="Compact"/>
       </w:pPr>
       <w:r>
         <w:t xml:space="preserve">implemented a complex cross-platform feature that allows the company to use a better SEO strategy. During the implementation updated components written in Go, JavaScript, TypeScript, PHP</w:t>
@@ -1059,11 +1396,11 @@
     </w:p>
     <w:p>
       <w:pPr>
-        <w:pStyle w:val="Compact"/>
-        <w:numPr>
-          <w:numId w:val="1005"/>
-          <w:ilvl w:val="0"/>
-        </w:numPr>
+        <w:numPr>
+          <w:ilvl w:val="0"/>
+          <w:numId w:val="1008"/>
+        </w:numPr>
+        <w:pStyle w:val="Compact"/>
       </w:pPr>
       <w:r>
         <w:t xml:space="preserve">maintaining and developing existing and participating in development of new high-load projects, such as</w:t>
@@ -1071,7 +1408,7 @@
       <w:r>
         <w:t xml:space="preserve"> </w:t>
       </w:r>
-      <w:hyperlink r:id="rId33">
+      <w:hyperlink r:id="rId34">
         <w:r>
           <w:rPr>
             <w:rStyle w:val="Hyperlink"/>
@@ -1088,7 +1425,7 @@
       <w:r>
         <w:t xml:space="preserve"> </w:t>
       </w:r>
-      <w:hyperlink r:id="rId34">
+      <w:hyperlink r:id="rId35">
         <w:r>
           <w:rPr>
             <w:rStyle w:val="Hyperlink"/>
@@ -1104,19 +1441,18 @@
         </w:pict>
       </w:r>
     </w:p>
+    <w:bookmarkStart w:id="37" w:name="lead-web-developer"/>
     <w:p>
       <w:pPr>
         <w:pStyle w:val="Heading4"/>
       </w:pPr>
-      <w:bookmarkStart w:id="35" w:name="lead-web-developer"/>
       <w:r>
         <w:t xml:space="preserve">Lead Web Developer</w:t>
       </w:r>
-      <w:bookmarkEnd w:id="35"/>
-    </w:p>
-    <w:p>
-      <w:pPr>
-        <w:pStyle w:val="Compact"/>
+    </w:p>
+    <w:p>
+      <w:pPr>
+        <w:pStyle w:val="FirstParagraph"/>
       </w:pPr>
       <w:r>
         <w:t xml:space="preserve">05/2014 to 10/2017</w:t>
@@ -1139,12 +1475,14 @@
         <w:t xml:space="preserve">]</w:t>
       </w:r>
     </w:p>
-    <w:p>
-      <w:pPr>
-        <w:pStyle w:val="Compact"/>
+    <w:bookmarkEnd w:id="37"/>
+    <w:p>
+      <w:pPr>
+        <w:pStyle w:val="BodyText"/>
       </w:pPr>
       <w:r>
         <w:rPr>
+          <w:iCs/>
           <w:i/>
         </w:rPr>
         <w:t xml:space="preserve">Responsibilities</w:t>
@@ -1152,11 +1490,11 @@
     </w:p>
     <w:p>
       <w:pPr>
-        <w:pStyle w:val="Compact"/>
-        <w:numPr>
-          <w:numId w:val="1006"/>
-          <w:ilvl w:val="0"/>
-        </w:numPr>
+        <w:numPr>
+          <w:ilvl w:val="0"/>
+          <w:numId w:val="1009"/>
+        </w:numPr>
+        <w:pStyle w:val="Compact"/>
       </w:pPr>
       <w:r>
         <w:t xml:space="preserve">full-stack development: creating, deploying and maintaining web sites and applications starting from layouts, implementing responsive design principles in various browsers and on desktop and mobile devices</w:t>
@@ -1164,11 +1502,11 @@
     </w:p>
     <w:p>
       <w:pPr>
-        <w:pStyle w:val="Compact"/>
-        <w:numPr>
-          <w:numId w:val="1006"/>
-          <w:ilvl w:val="0"/>
-        </w:numPr>
+        <w:numPr>
+          <w:ilvl w:val="0"/>
+          <w:numId w:val="1009"/>
+        </w:numPr>
+        <w:pStyle w:val="Compact"/>
       </w:pPr>
       <w:r>
         <w:t xml:space="preserve">providing technical solutions and resource estimates to the management based on clients’ requirements</w:t>
@@ -1176,10 +1514,11 @@
     </w:p>
     <w:p>
       <w:pPr>
-        <w:pStyle w:val="Compact"/>
+        <w:pStyle w:val="FirstParagraph"/>
       </w:pPr>
       <w:r>
         <w:rPr>
+          <w:iCs/>
           <w:i/>
         </w:rPr>
         <w:t xml:space="preserve">Achievements</w:t>
@@ -1193,16 +1532,16 @@
     </w:p>
     <w:p>
       <w:pPr>
-        <w:pStyle w:val="Compact"/>
-        <w:numPr>
-          <w:numId w:val="1007"/>
-          <w:ilvl w:val="0"/>
-        </w:numPr>
+        <w:numPr>
+          <w:ilvl w:val="0"/>
+          <w:numId w:val="1010"/>
+        </w:numPr>
+        <w:pStyle w:val="Compact"/>
       </w:pPr>
       <w:r>
         <w:t xml:space="preserve">The Duchess [</w:t>
       </w:r>
-      <w:hyperlink r:id="rId37">
+      <w:hyperlink r:id="rId38">
         <w:r>
           <w:rPr>
             <w:rStyle w:val="Hyperlink"/>
@@ -1216,16 +1555,16 @@
     </w:p>
     <w:p>
       <w:pPr>
-        <w:pStyle w:val="Compact"/>
-        <w:numPr>
-          <w:numId w:val="1007"/>
-          <w:ilvl w:val="0"/>
-        </w:numPr>
+        <w:numPr>
+          <w:ilvl w:val="0"/>
+          <w:numId w:val="1010"/>
+        </w:numPr>
+        <w:pStyle w:val="Compact"/>
       </w:pPr>
       <w:r>
         <w:t xml:space="preserve">Austin Nichols House [</w:t>
       </w:r>
-      <w:hyperlink r:id="rId38">
+      <w:hyperlink r:id="rId39">
         <w:r>
           <w:rPr>
             <w:rStyle w:val="Hyperlink"/>
@@ -1239,16 +1578,16 @@
     </w:p>
     <w:p>
       <w:pPr>
-        <w:pStyle w:val="Compact"/>
-        <w:numPr>
-          <w:numId w:val="1007"/>
-          <w:ilvl w:val="0"/>
-        </w:numPr>
+        <w:numPr>
+          <w:ilvl w:val="0"/>
+          <w:numId w:val="1010"/>
+        </w:numPr>
+        <w:pStyle w:val="Compact"/>
       </w:pPr>
       <w:r>
         <w:t xml:space="preserve">Presidential City [</w:t>
       </w:r>
-      <w:hyperlink r:id="rId39">
+      <w:hyperlink r:id="rId40">
         <w:r>
           <w:rPr>
             <w:rStyle w:val="Hyperlink"/>
@@ -1267,18 +1606,19 @@
         </w:pict>
       </w:r>
     </w:p>
+    <w:bookmarkEnd w:id="41"/>
+    <w:bookmarkStart w:id="42" w:name="education"/>
     <w:p>
       <w:pPr>
         <w:pStyle w:val="Heading2"/>
       </w:pPr>
-      <w:bookmarkStart w:id="40" w:name="education"/>
       <w:r>
         <w:rPr>
+          <w:iCs/>
           <w:i/>
         </w:rPr>
         <w:t xml:space="preserve">Education</w:t>
       </w:r>
-      <w:bookmarkEnd w:id="40"/>
     </w:p>
     <w:p>
       <w:pPr>
@@ -1286,6 +1626,7 @@
       </w:pPr>
       <w:r>
         <w:rPr>
+          <w:bCs/>
           <w:b/>
         </w:rPr>
         <w:t xml:space="preserve">Moscow Engineering Physics Institute (MEPhI), Moscow, Russia</w:t>
@@ -1297,6 +1638,8 @@
         <w:t xml:space="preserve">Engineer-physicist (MS equivalent degree), Electronics and Automation</w:t>
       </w:r>
     </w:p>
+    <w:bookmarkEnd w:id="42"/>
+    <w:bookmarkEnd w:id="43"/>
     <w:sectPr/>
   </w:body>
 </w:document>
@@ -1328,17 +1671,14 @@
 <file path=word/numbering.xml><?xml version="1.0" encoding="utf-8"?>
 <w:numbering xmlns:w="http://schemas.openxmlformats.org/wordprocessingml/2006/main">
   <w:abstractNum w:abstractNumId="990">
-    <w:nsid w:val="2c1ae401"/>
+    <w:nsid w:val="A990"/>
     <w:multiLevelType w:val="multilevel"/>
     <w:lvl w:ilvl="0">
       <w:numFmt w:val="bullet"/>
       <w:lvlText w:val=" "/>
       <w:lvlJc w:val="left"/>
       <w:pPr>
-        <w:tabs>
-          <w:tab w:val="num" w:pos="0"/>
-        </w:tabs>
-        <w:ind w:left="480" w:hanging="480"/>
+        <w:ind w:left="720" w:hanging="480"/>
       </w:pPr>
     </w:lvl>
     <w:lvl w:ilvl="1">
@@ -1346,10 +1686,7 @@
       <w:lvlText w:val=" "/>
       <w:lvlJc w:val="left"/>
       <w:pPr>
-        <w:tabs>
-          <w:tab w:val="num" w:pos="720"/>
-        </w:tabs>
-        <w:ind w:left="1200" w:hanging="480"/>
+        <w:ind w:left="1440" w:hanging="480"/>
       </w:pPr>
     </w:lvl>
     <w:lvl w:ilvl="2">
@@ -1357,10 +1694,7 @@
       <w:lvlText w:val=" "/>
       <w:lvlJc w:val="left"/>
       <w:pPr>
-        <w:tabs>
-          <w:tab w:val="num" w:pos="1440"/>
-        </w:tabs>
-        <w:ind w:left="1920" w:hanging="480"/>
+        <w:ind w:left="2160" w:hanging="480"/>
       </w:pPr>
     </w:lvl>
     <w:lvl w:ilvl="3">
@@ -1368,10 +1702,7 @@
       <w:lvlText w:val=" "/>
       <w:lvlJc w:val="left"/>
       <w:pPr>
-        <w:tabs>
-          <w:tab w:val="num" w:pos="2160"/>
-        </w:tabs>
-        <w:ind w:left="2640" w:hanging="480"/>
+        <w:ind w:left="2880" w:hanging="480"/>
       </w:pPr>
     </w:lvl>
     <w:lvl w:ilvl="4">
@@ -1379,10 +1710,7 @@
       <w:lvlText w:val=" "/>
       <w:lvlJc w:val="left"/>
       <w:pPr>
-        <w:tabs>
-          <w:tab w:val="num" w:pos="2880"/>
-        </w:tabs>
-        <w:ind w:left="3360" w:hanging="480"/>
+        <w:ind w:left="3600" w:hanging="480"/>
       </w:pPr>
     </w:lvl>
     <w:lvl w:ilvl="5">
@@ -1390,10 +1718,7 @@
       <w:lvlText w:val=" "/>
       <w:lvlJc w:val="left"/>
       <w:pPr>
-        <w:tabs>
-          <w:tab w:val="num" w:pos="3600"/>
-        </w:tabs>
-        <w:ind w:left="4080" w:hanging="480"/>
+        <w:ind w:left="4320" w:hanging="480"/>
       </w:pPr>
     </w:lvl>
     <w:lvl w:ilvl="6">
@@ -1401,10 +1726,7 @@
       <w:lvlText w:val=" "/>
       <w:lvlJc w:val="left"/>
       <w:pPr>
-        <w:tabs>
-          <w:tab w:val="num" w:pos="4320"/>
-        </w:tabs>
-        <w:ind w:left="4800" w:hanging="480"/>
+        <w:ind w:left="5040" w:hanging="480"/>
       </w:pPr>
     </w:lvl>
     <w:lvl w:ilvl="7">
@@ -1412,10 +1734,7 @@
       <w:lvlText w:val=" "/>
       <w:lvlJc w:val="left"/>
       <w:pPr>
-        <w:tabs>
-          <w:tab w:val="num" w:pos="5040"/>
-        </w:tabs>
-        <w:ind w:left="5520" w:hanging="480"/>
+        <w:ind w:left="5760" w:hanging="480"/>
       </w:pPr>
     </w:lvl>
     <w:lvl w:ilvl="8">
@@ -1423,25 +1742,19 @@
       <w:lvlText w:val=" "/>
       <w:lvlJc w:val="left"/>
       <w:pPr>
-        <w:tabs>
-          <w:tab w:val="num" w:pos="5760"/>
-        </w:tabs>
-        <w:ind w:left="6240" w:hanging="480"/>
+        <w:ind w:left="6480" w:hanging="480"/>
       </w:pPr>
     </w:lvl>
   </w:abstractNum>
   <w:abstractNum w:abstractNumId="991">
-    <w:nsid w:val="ea454b4c"/>
+    <w:nsid w:val="A991"/>
     <w:multiLevelType w:val="multilevel"/>
     <w:lvl w:ilvl="0">
       <w:numFmt w:val="bullet"/>
       <w:lvlText w:val="•"/>
       <w:lvlJc w:val="left"/>
       <w:pPr>
-        <w:tabs>
-          <w:tab w:val="num" w:pos="0"/>
-        </w:tabs>
-        <w:ind w:left="480" w:hanging="480"/>
+        <w:ind w:left="720" w:hanging="480"/>
       </w:pPr>
     </w:lvl>
     <w:lvl w:ilvl="1">
@@ -1449,10 +1762,7 @@
       <w:lvlText w:val="–"/>
       <w:lvlJc w:val="left"/>
       <w:pPr>
-        <w:tabs>
-          <w:tab w:val="num" w:pos="720"/>
-        </w:tabs>
-        <w:ind w:left="1200" w:hanging="480"/>
+        <w:ind w:left="1440" w:hanging="480"/>
       </w:pPr>
     </w:lvl>
     <w:lvl w:ilvl="2">
@@ -1460,10 +1770,7 @@
       <w:lvlText w:val="•"/>
       <w:lvlJc w:val="left"/>
       <w:pPr>
-        <w:tabs>
-          <w:tab w:val="num" w:pos="1440"/>
-        </w:tabs>
-        <w:ind w:left="1920" w:hanging="480"/>
+        <w:ind w:left="2160" w:hanging="480"/>
       </w:pPr>
     </w:lvl>
     <w:lvl w:ilvl="3">
@@ -1471,10 +1778,7 @@
       <w:lvlText w:val="–"/>
       <w:lvlJc w:val="left"/>
       <w:pPr>
-        <w:tabs>
-          <w:tab w:val="num" w:pos="2160"/>
-        </w:tabs>
-        <w:ind w:left="2640" w:hanging="480"/>
+        <w:ind w:left="2880" w:hanging="480"/>
       </w:pPr>
     </w:lvl>
     <w:lvl w:ilvl="4">
@@ -1482,10 +1786,7 @@
       <w:lvlText w:val="•"/>
       <w:lvlJc w:val="left"/>
       <w:pPr>
-        <w:tabs>
-          <w:tab w:val="num" w:pos="2880"/>
-        </w:tabs>
-        <w:ind w:left="3360" w:hanging="480"/>
+        <w:ind w:left="3600" w:hanging="480"/>
       </w:pPr>
     </w:lvl>
     <w:lvl w:ilvl="5">
@@ -1493,10 +1794,7 @@
       <w:lvlText w:val="–"/>
       <w:lvlJc w:val="left"/>
       <w:pPr>
-        <w:tabs>
-          <w:tab w:val="num" w:pos="3600"/>
-        </w:tabs>
-        <w:ind w:left="4080" w:hanging="480"/>
+        <w:ind w:left="4320" w:hanging="480"/>
       </w:pPr>
     </w:lvl>
     <w:lvl w:ilvl="6">
@@ -1504,10 +1802,7 @@
       <w:lvlText w:val="•"/>
       <w:lvlJc w:val="left"/>
       <w:pPr>
-        <w:tabs>
-          <w:tab w:val="num" w:pos="4320"/>
-        </w:tabs>
-        <w:ind w:left="4800" w:hanging="480"/>
+        <w:ind w:left="5040" w:hanging="480"/>
       </w:pPr>
     </w:lvl>
     <w:lvl w:ilvl="7">
@@ -1515,10 +1810,7 @@
       <w:lvlText w:val="–"/>
       <w:lvlJc w:val="left"/>
       <w:pPr>
-        <w:tabs>
-          <w:tab w:val="num" w:pos="5040"/>
-        </w:tabs>
-        <w:ind w:left="5520" w:hanging="480"/>
+        <w:ind w:left="5760" w:hanging="480"/>
       </w:pPr>
     </w:lvl>
     <w:lvl w:ilvl="8">
@@ -1526,10 +1818,7 @@
       <w:lvlText w:val="•"/>
       <w:lvlJc w:val="left"/>
       <w:pPr>
-        <w:tabs>
-          <w:tab w:val="num" w:pos="5760"/>
-        </w:tabs>
-        <w:ind w:left="6240" w:hanging="480"/>
+        <w:ind w:left="6480" w:hanging="480"/>
       </w:pPr>
     </w:lvl>
   </w:abstractNum>
@@ -1557,6 +1846,15 @@
   <w:num w:numId="1007">
     <w:abstractNumId w:val="991"/>
   </w:num>
+  <w:num w:numId="1008">
+    <w:abstractNumId w:val="991"/>
+  </w:num>
+  <w:num w:numId="1009">
+    <w:abstractNumId w:val="991"/>
+  </w:num>
+  <w:num w:numId="1010">
+    <w:abstractNumId w:val="991"/>
+  </w:num>
 </w:numbering>
 </file>
 
@@ -1565,10 +1863,10 @@
   <w:docDefaults>
     <w:rPrDefault>
       <w:rPr>
-        <w:rFonts w:asciiTheme="minorHAnsi" w:eastAsiaTheme="minorHAnsi" w:hAnsiTheme="minorHAnsi" w:cstheme="minorBidi"/>
+        <w:rFonts w:asciiTheme="minorHAnsi" w:cstheme="minorBidi" w:eastAsiaTheme="minorHAnsi" w:hAnsiTheme="minorHAnsi"/>
         <w:sz w:val="24"/>
         <w:szCs w:val="24"/>
-        <w:lang w:val="en-US" w:eastAsia="en-US" w:bidi="ar-SA"/>
+        <w:lang w:bidi="ar-SA" w:eastAsia="en-US" w:val="en-US"/>
       </w:rPr>
     </w:rPrDefault>
     <w:pPrDefault>
@@ -1577,35 +1875,35 @@
       </w:pPr>
     </w:pPrDefault>
   </w:docDefaults>
-  <w:latentStyles w:defLockedState="0" w:defUIPriority="0" w:defSemiHidden="0" w:defUnhideWhenUsed="0" w:defQFormat="0" w:count="276"/>
-  <w:style w:type="paragraph" w:default="1" w:styleId="Normal">
+  <w:latentStyles w:count="276" w:defLockedState="0" w:defQFormat="0" w:defSemiHidden="0" w:defUIPriority="0" w:defUnhideWhenUsed="0"/>
+  <w:style w:default="1" w:styleId="Normal" w:type="paragraph">
     <w:name w:val="Normal"/>
     <w:qFormat/>
   </w:style>
-  <w:style w:type="paragraph" w:styleId="BodyText">
+  <w:style w:styleId="BodyText" w:type="paragraph">
     <w:name w:val="Body Text"/>
     <w:basedOn w:val="Normal"/>
     <w:link w:val="BodyTextChar"/>
     <w:pPr>
-      <w:spacing w:before="180" w:after="180"/>
+      <w:spacing w:after="180" w:before="180"/>
     </w:pPr>
     <w:qFormat/>
   </w:style>
-  <w:style w:type="paragraph" w:customStyle="1" w:styleId="FirstParagraph">
+  <w:style w:customStyle="1" w:styleId="FirstParagraph" w:type="paragraph">
     <w:name w:val="First Paragraph"/>
     <w:basedOn w:val="BodyText"/>
     <w:next w:val="BodyText"/>
     <w:qFormat/>
   </w:style>
-  <w:style w:type="paragraph" w:customStyle="1" w:styleId="Compact">
+  <w:style w:customStyle="1" w:styleId="Compact" w:type="paragraph">
     <w:name w:val="Compact"/>
     <w:basedOn w:val="BodyText"/>
     <w:qFormat/>
     <w:pPr>
-      <w:spacing w:before="36" w:after="36"/>
+      <w:spacing w:after="36" w:before="36"/>
     </w:pPr>
   </w:style>
-  <w:style w:type="paragraph" w:styleId="Title">
+  <w:style w:styleId="Title" w:type="paragraph">
     <w:name w:val="Title"/>
     <w:basedOn w:val="Normal"/>
     <w:next w:val="BodyText"/>
@@ -1613,19 +1911,19 @@
     <w:pPr>
       <w:keepNext/>
       <w:keepLines/>
-      <w:spacing w:before="480" w:after="240"/>
+      <w:spacing w:after="240" w:before="480"/>
       <w:jc w:val="center"/>
     </w:pPr>
     <w:rPr>
-      <w:rFonts w:asciiTheme="majorHAnsi" w:eastAsiaTheme="majorEastAsia" w:hAnsiTheme="majorHAnsi" w:cstheme="majorBidi"/>
+      <w:rFonts w:asciiTheme="majorHAnsi" w:cstheme="majorBidi" w:eastAsiaTheme="majorEastAsia" w:hAnsiTheme="majorHAnsi"/>
       <w:b/>
       <w:bCs/>
-      <w:color w:val="345A8A" w:themeColor="accent1" w:themeShade="B5"/>
+      <w:color w:themeColor="accent1" w:themeShade="B5" w:val="345A8A"/>
       <w:sz w:val="36"/>
       <w:szCs w:val="36"/>
     </w:rPr>
   </w:style>
-  <w:style w:type="paragraph" w:styleId="Subtitle">
+  <w:style w:styleId="Subtitle" w:type="paragraph">
     <w:name w:val="Subtitle"/>
     <w:basedOn w:val="Title"/>
     <w:next w:val="BodyText"/>
@@ -1633,7 +1931,7 @@
     <w:pPr>
       <w:keepNext/>
       <w:keepLines/>
-      <w:spacing w:before="240" w:after="240"/>
+      <w:spacing w:after="240" w:before="240"/>
       <w:jc w:val="center"/>
     </w:pPr>
     <w:rPr>
@@ -1641,7 +1939,7 @@
       <w:szCs w:val="30"/>
     </w:rPr>
   </w:style>
-  <w:style w:type="paragraph" w:customStyle="1" w:styleId="Author">
+  <w:style w:customStyle="1" w:styleId="Author" w:type="paragraph">
     <w:name w:val="Author"/>
     <w:next w:val="BodyText"/>
     <w:qFormat/>
@@ -1651,7 +1949,7 @@
       <w:jc w:val="center"/>
     </w:pPr>
   </w:style>
-  <w:style w:type="paragraph" w:styleId="Date">
+  <w:style w:styleId="Date" w:type="paragraph">
     <w:name w:val="Date"/>
     <w:next w:val="BodyText"/>
     <w:qFormat/>
@@ -1661,7 +1959,26 @@
       <w:jc w:val="center"/>
     </w:pPr>
   </w:style>
-  <w:style w:type="paragraph" w:customStyle="1" w:styleId="Abstract">
+  <w:style w:customStyle="1" w:styleId="AbstractTitle" w:type="paragraph">
+    <w:name w:val="Abstract Title"/>
+    <w:basedOn w:val="Normal"/>
+    <w:next w:val="Abstract"/>
+    <w:qFormat/>
+    <w:pPr>
+      <w:keepNext/>
+      <w:keepLines/>
+      <w:jc w:val="center"/>
+      <w:spacing w:after="0" w:before="300"/>
+    </w:pPr>
+    <w:rPr>
+      <w:sz w:val="20"/>
+      <w:szCs w:val="20"/>
+      <w:b/>
+      <w:color w:val="345A8A"/>
+      &gt;
+    </w:rPr>
+  </w:style>
+  <w:style w:customStyle="1" w:styleId="Abstract" w:type="paragraph">
     <w:name w:val="Abstract"/>
     <w:basedOn w:val="Normal"/>
     <w:next w:val="BodyText"/>
@@ -1669,14 +1986,14 @@
     <w:pPr>
       <w:keepNext/>
       <w:keepLines/>
-      <w:spacing w:before="300" w:after="300"/>
+      <w:spacing w:after="300" w:before="100"/>
     </w:pPr>
     <w:rPr>
       <w:sz w:val="20"/>
       <w:szCs w:val="20"/>
     </w:rPr>
   </w:style>
-  <w:style w:type="paragraph" w:styleId="Bibliography">
+  <w:style w:styleId="Bibliography" w:type="paragraph">
     <w:name w:val="Bibliography"/>
     <w:basedOn w:val="Normal"/>
     <w:next w:val="Bibliography"/>
@@ -1684,7 +2001,7 @@
     <w:pPr/>
     <w:rPr/>
   </w:style>
-  <w:style w:type="paragraph" w:styleId="Heading1">
+  <w:style w:styleId="Heading1" w:type="paragraph">
     <w:name w:val="Heading 1"/>
     <w:basedOn w:val="Normal"/>
     <w:next w:val="BodyText"/>
@@ -1693,19 +2010,19 @@
     <w:pPr>
       <w:keepNext/>
       <w:keepLines/>
-      <w:spacing w:before="480" w:after="0"/>
+      <w:spacing w:after="0" w:before="480"/>
       <w:outlineLvl w:val="0"/>
     </w:pPr>
     <w:rPr>
-      <w:rFonts w:asciiTheme="majorHAnsi" w:eastAsiaTheme="majorEastAsia" w:hAnsiTheme="majorHAnsi" w:cstheme="majorBidi"/>
+      <w:rFonts w:asciiTheme="majorHAnsi" w:cstheme="majorBidi" w:eastAsiaTheme="majorEastAsia" w:hAnsiTheme="majorHAnsi"/>
       <w:b/>
       <w:bCs/>
-      <w:color w:val="345A8A" w:themeColor="accent1" w:themeShade="B5"/>
+      <w:color w:themeColor="accent1" w:val="4F81BD"/>
       <w:sz w:val="32"/>
       <w:szCs w:val="32"/>
     </w:rPr>
   </w:style>
-  <w:style w:type="paragraph" w:styleId="Heading2">
+  <w:style w:styleId="Heading2" w:type="paragraph">
     <w:name w:val="Heading 2"/>
     <w:basedOn w:val="Normal"/>
     <w:next w:val="BodyText"/>
@@ -1715,19 +2032,19 @@
     <w:pPr>
       <w:keepNext/>
       <w:keepLines/>
-      <w:spacing w:before="200" w:after="0"/>
+      <w:spacing w:after="0" w:before="200"/>
       <w:outlineLvl w:val="1"/>
     </w:pPr>
     <w:rPr>
-      <w:rFonts w:asciiTheme="majorHAnsi" w:eastAsiaTheme="majorEastAsia" w:hAnsiTheme="majorHAnsi" w:cstheme="majorBidi"/>
+      <w:rFonts w:asciiTheme="majorHAnsi" w:cstheme="majorBidi" w:eastAsiaTheme="majorEastAsia" w:hAnsiTheme="majorHAnsi"/>
       <w:b/>
       <w:bCs/>
-      <w:color w:val="4F81BD" w:themeColor="accent1"/>
-      <w:sz w:val="32"/>
-      <w:szCs w:val="32"/>
-    </w:rPr>
-  </w:style>
-  <w:style w:type="paragraph" w:styleId="Heading3">
+      <w:color w:themeColor="accent1" w:val="4F81BD"/>
+      <w:sz w:val="28"/>
+      <w:szCs w:val="28"/>
+    </w:rPr>
+  </w:style>
+  <w:style w:styleId="Heading3" w:type="paragraph">
     <w:name w:val="Heading 3"/>
     <w:basedOn w:val="Normal"/>
     <w:next w:val="BodyText"/>
@@ -1737,19 +2054,19 @@
     <w:pPr>
       <w:keepNext/>
       <w:keepLines/>
-      <w:spacing w:before="200" w:after="0"/>
+      <w:spacing w:after="0" w:before="200"/>
       <w:outlineLvl w:val="2"/>
     </w:pPr>
     <w:rPr>
-      <w:rFonts w:asciiTheme="majorHAnsi" w:eastAsiaTheme="majorEastAsia" w:hAnsiTheme="majorHAnsi" w:cstheme="majorBidi"/>
+      <w:rFonts w:asciiTheme="majorHAnsi" w:cstheme="majorBidi" w:eastAsiaTheme="majorEastAsia" w:hAnsiTheme="majorHAnsi"/>
       <w:b/>
       <w:bCs/>
-      <w:color w:val="4F81BD" w:themeColor="accent1"/>
-      <w:sz w:val="28"/>
-      <w:szCs w:val="28"/>
-    </w:rPr>
-  </w:style>
-  <w:style w:type="paragraph" w:styleId="Heading4">
+      <w:color w:themeColor="accent1" w:val="4F81BD"/>
+      <w:sz w:val="24"/>
+      <w:szCs w:val="24"/>
+    </w:rPr>
+  </w:style>
+  <w:style w:styleId="Heading4" w:type="paragraph">
     <w:name w:val="Heading 4"/>
     <w:basedOn w:val="Normal"/>
     <w:next w:val="BodyText"/>
@@ -1759,19 +2076,19 @@
     <w:pPr>
       <w:keepNext/>
       <w:keepLines/>
-      <w:spacing w:before="200" w:after="0"/>
+      <w:spacing w:after="0" w:before="200"/>
       <w:outlineLvl w:val="3"/>
     </w:pPr>
     <w:rPr>
-      <w:rFonts w:asciiTheme="majorHAnsi" w:eastAsiaTheme="majorEastAsia" w:hAnsiTheme="majorHAnsi" w:cstheme="majorBidi"/>
-      <w:b/>
+      <w:rFonts w:asciiTheme="majorHAnsi" w:cstheme="majorBidi" w:eastAsiaTheme="majorEastAsia" w:hAnsiTheme="majorHAnsi"/>
+      <w:i/>
       <w:bCs/>
-      <w:color w:val="4F81BD" w:themeColor="accent1"/>
+      <w:color w:themeColor="accent1" w:val="4F81BD"/>
       <w:sz w:val="24"/>
       <w:szCs w:val="24"/>
     </w:rPr>
   </w:style>
-  <w:style w:type="paragraph" w:styleId="Heading5">
+  <w:style w:styleId="Heading5" w:type="paragraph">
     <w:name w:val="Heading 5"/>
     <w:basedOn w:val="Normal"/>
     <w:next w:val="BodyText"/>
@@ -1781,19 +2098,18 @@
     <w:pPr>
       <w:keepNext/>
       <w:keepLines/>
-      <w:spacing w:before="200" w:after="0"/>
+      <w:spacing w:after="0" w:before="200"/>
       <w:outlineLvl w:val="4"/>
     </w:pPr>
     <w:rPr>
-      <w:rFonts w:asciiTheme="majorHAnsi" w:eastAsiaTheme="majorEastAsia" w:hAnsiTheme="majorHAnsi" w:cstheme="majorBidi"/>
-      <w:i/>
+      <w:rFonts w:asciiTheme="majorHAnsi" w:cstheme="majorBidi" w:eastAsiaTheme="majorEastAsia" w:hAnsiTheme="majorHAnsi"/>
       <w:iCs/>
-      <w:color w:val="4F81BD" w:themeColor="accent1"/>
+      <w:color w:themeColor="accent1" w:val="4F81BD"/>
       <w:sz w:val="24"/>
       <w:szCs w:val="24"/>
     </w:rPr>
   </w:style>
-  <w:style w:type="paragraph" w:styleId="Heading6">
+  <w:style w:styleId="Heading6" w:type="paragraph">
     <w:name w:val="Heading 6"/>
     <w:basedOn w:val="Normal"/>
     <w:next w:val="BodyText"/>
@@ -1803,17 +2119,17 @@
     <w:pPr>
       <w:keepNext/>
       <w:keepLines/>
-      <w:spacing w:before="200" w:after="0"/>
+      <w:spacing w:after="0" w:before="200"/>
       <w:outlineLvl w:val="5"/>
     </w:pPr>
     <w:rPr>
-      <w:rFonts w:asciiTheme="majorHAnsi" w:eastAsiaTheme="majorEastAsia" w:hAnsiTheme="majorHAnsi" w:cstheme="majorBidi"/>
-      <w:color w:val="4F81BD" w:themeColor="accent1"/>
+      <w:rFonts w:asciiTheme="majorHAnsi" w:cstheme="majorBidi" w:eastAsiaTheme="majorEastAsia" w:hAnsiTheme="majorHAnsi"/>
+      <w:color w:themeColor="accent1" w:val="4F81BD"/>
       <w:sz w:val="24"/>
       <w:szCs w:val="24"/>
     </w:rPr>
   </w:style>
-  <w:style w:type="paragraph" w:styleId="Heading7">
+  <w:style w:styleId="Heading7" w:type="paragraph">
     <w:name w:val="Heading 7"/>
     <w:basedOn w:val="Normal"/>
     <w:next w:val="BodyText"/>
@@ -1823,17 +2139,17 @@
     <w:pPr>
       <w:keepNext/>
       <w:keepLines/>
-      <w:spacing w:before="200" w:after="0"/>
+      <w:spacing w:after="0" w:before="200"/>
       <w:outlineLvl w:val="6"/>
     </w:pPr>
     <w:rPr>
-      <w:rFonts w:asciiTheme="majorHAnsi" w:eastAsiaTheme="majorEastAsia" w:hAnsiTheme="majorHAnsi" w:cstheme="majorBidi"/>
-      <w:color w:val="4F81BD" w:themeColor="accent1"/>
+      <w:rFonts w:asciiTheme="majorHAnsi" w:cstheme="majorBidi" w:eastAsiaTheme="majorEastAsia" w:hAnsiTheme="majorHAnsi"/>
+      <w:color w:themeColor="accent1" w:val="4F81BD"/>
       <w:sz w:val="24"/>
       <w:szCs w:val="24"/>
     </w:rPr>
   </w:style>
-  <w:style w:type="paragraph" w:styleId="Heading8">
+  <w:style w:styleId="Heading8" w:type="paragraph">
     <w:name w:val="Heading 8"/>
     <w:basedOn w:val="Normal"/>
     <w:next w:val="BodyText"/>
@@ -1843,17 +2159,17 @@
     <w:pPr>
       <w:keepNext/>
       <w:keepLines/>
-      <w:spacing w:before="200" w:after="0"/>
+      <w:spacing w:after="0" w:before="200"/>
       <w:outlineLvl w:val="7"/>
     </w:pPr>
     <w:rPr>
-      <w:rFonts w:asciiTheme="majorHAnsi" w:eastAsiaTheme="majorEastAsia" w:hAnsiTheme="majorHAnsi" w:cstheme="majorBidi"/>
-      <w:color w:val="4F81BD" w:themeColor="accent1"/>
+      <w:rFonts w:asciiTheme="majorHAnsi" w:cstheme="majorBidi" w:eastAsiaTheme="majorEastAsia" w:hAnsiTheme="majorHAnsi"/>
+      <w:color w:themeColor="accent1" w:val="4F81BD"/>
       <w:sz w:val="24"/>
       <w:szCs w:val="24"/>
     </w:rPr>
   </w:style>
-  <w:style w:type="paragraph" w:styleId="Heading9">
+  <w:style w:styleId="Heading9" w:type="paragraph">
     <w:name w:val="Heading 9"/>
     <w:basedOn w:val="Normal"/>
     <w:next w:val="BodyText"/>
@@ -1863,17 +2179,17 @@
     <w:pPr>
       <w:keepNext/>
       <w:keepLines/>
-      <w:spacing w:before="200" w:after="0"/>
+      <w:spacing w:after="0" w:before="200"/>
       <w:outlineLvl w:val="8"/>
     </w:pPr>
     <w:rPr>
-      <w:rFonts w:asciiTheme="majorHAnsi" w:eastAsiaTheme="majorEastAsia" w:hAnsiTheme="majorHAnsi" w:cstheme="majorBidi"/>
-      <w:color w:val="4F81BD" w:themeColor="accent1"/>
+      <w:rFonts w:asciiTheme="majorHAnsi" w:cstheme="majorBidi" w:eastAsiaTheme="majorEastAsia" w:hAnsiTheme="majorHAnsi"/>
+      <w:color w:themeColor="accent1" w:val="4F81BD"/>
       <w:sz w:val="24"/>
       <w:szCs w:val="24"/>
     </w:rPr>
   </w:style>
-  <w:style w:type="paragraph" w:styleId="BlockText">
+  <w:style w:styleId="BlockText" w:type="paragraph">
     <w:name w:val="Block Text"/>
     <w:basedOn w:val="BodyText"/>
     <w:next w:val="BodyText"/>
@@ -1881,17 +2197,11 @@
     <w:unhideWhenUsed/>
     <w:qFormat/>
     <w:pPr>
-      <w:spacing w:before="100" w:after="100"/>
-      <w:ind w:firstLine="0"/>
+      <w:spacing w:after="100" w:before="100"/>
+      <w:ind w:firstLine="0" w:left="480" w:right="480"/>
     </w:pPr>
-    <w:rPr>
-      <w:rFonts w:asciiTheme="majorHAnsi" w:eastAsiaTheme="majorEastAsia" w:hAnsiTheme="majorHAnsi" w:cstheme="majorBidi"/>
-      <w:bCs/>
-      <w:sz w:val="20"/>
-      <w:szCs w:val="20"/>
-    </w:rPr>
-  </w:style>
-  <w:style w:type="paragraph" w:styleId="FootnoteText">
+  </w:style>
+  <w:style w:styleId="FootnoteText" w:type="paragraph">
     <w:name w:val="Footnote Text"/>
     <w:basedOn w:val="Normal"/>
     <w:next w:val="FootnoteText"/>
@@ -1899,28 +2209,43 @@
     <w:unhideWhenUsed/>
     <w:qFormat/>
   </w:style>
-  <w:style w:type="character" w:default="1" w:styleId="DefaultParagraphFont">
+  <w:style w:default="1" w:styleId="DefaultParagraphFont" w:type="character">
     <w:name w:val="Default Paragraph Font"/>
     <w:semiHidden/>
     <w:unhideWhenUsed/>
   </w:style>
-  <w:style w:type="table" w:default="1" w:styleId="Table">
+  <w:style w:default="1" w:styleId="Table" w:type="table">
     <w:name w:val="Table"/>
     <w:basedOn w:val="TableNormal"/>
     <w:semiHidden/>
     <w:unhideWhenUsed/>
     <w:qFormat/>
     <w:tblPr>
-      <w:tblInd w:w="0" w:type="dxa"/>
+      <w:tblInd w:type="dxa" w:w="0"/>
       <w:tblCellMar>
-        <w:top w:w="0" w:type="dxa"/>
-        <w:left w:w="108" w:type="dxa"/>
-        <w:bottom w:w="0" w:type="dxa"/>
-        <w:right w:w="108" w:type="dxa"/>
+        <w:top w:type="dxa" w:w="0"/>
+        <w:left w:type="dxa" w:w="108"/>
+        <w:bottom w:type="dxa" w:w="0"/>
+        <w:right w:type="dxa" w:w="108"/>
       </w:tblCellMar>
     </w:tblPr>
-  </w:style>
-  <w:style w:type="paragraph" w:customStyle="1" w:styleId="DefinitionTerm">
+    <w:tblStylePr w:type="firstRow">
+      <w:tblPr>
+        <w:jc w:val="left"/>
+        <w:tblInd w:type="dxa" w:w="0"/>
+      </w:tblPr>
+      <w:trPr>
+        <w:jc w:val="left"/>
+      </w:trPr>
+      <w:tcPr>
+        <w:vAlign w:val="bottom"/>
+        <w:tcBorders>
+          <w:bottom w:val="single"/>
+        </w:tcBorders>
+      </w:tcPr>
+    </w:tblStylePr>
+  </w:style>
+  <w:style w:customStyle="1" w:styleId="DefinitionTerm" w:type="paragraph">
     <w:name w:val="Definition Term"/>
     <w:basedOn w:val="Normal"/>
     <w:next w:val="Definition"/>
@@ -1933,49 +2258,49 @@
       <w:b/>
     </w:rPr>
   </w:style>
-  <w:style w:type="paragraph" w:customStyle="1" w:styleId="Definition">
+  <w:style w:customStyle="1" w:styleId="Definition" w:type="paragraph">
     <w:name w:val="Definition"/>
     <w:basedOn w:val="Normal"/>
   </w:style>
-  <w:style w:type="paragraph" w:styleId="Caption">
+  <w:style w:styleId="Caption" w:type="paragraph">
     <w:name w:val="Caption"/>
     <w:basedOn w:val="Normal"/>
     <w:link w:val="BodyTextChar"/>
     <w:pPr>
-      <w:spacing w:before="0" w:after="120"/>
+      <w:spacing w:after="120" w:before="0"/>
     </w:pPr>
     <w:rPr>
       <w:i/>
     </w:rPr>
   </w:style>
-  <w:style w:type="paragraph" w:customStyle="1" w:styleId="TableCaption">
+  <w:style w:customStyle="1" w:styleId="TableCaption" w:type="paragraph">
     <w:name w:val="Table Caption"/>
     <w:basedOn w:val="Caption"/>
     <w:pPr>
       <w:keepNext/>
     </w:pPr>
   </w:style>
-  <w:style w:type="paragraph" w:customStyle="1" w:styleId="ImageCaption">
+  <w:style w:customStyle="1" w:styleId="ImageCaption" w:type="paragraph">
     <w:name w:val="Image Caption"/>
     <w:basedOn w:val="Caption"/>
   </w:style>
-  <w:style w:type="paragraph" w:customStyle="1" w:styleId="Figure">
+  <w:style w:customStyle="1" w:styleId="Figure" w:type="paragraph">
     <w:name w:val="Figure"/>
     <w:basedOn w:val="Normal"/>
   </w:style>
-  <w:style w:type="paragraph" w:customStyle="1" w:styleId="CaptionedFigure">
+  <w:style w:customStyle="1" w:styleId="CaptionedFigure" w:type="paragraph">
     <w:name w:val="Captioned Figure"/>
     <w:basedOn w:val="Figure"/>
     <w:pPr>
       <w:keepNext/>
     </w:pPr>
   </w:style>
-  <w:style w:type="character" w:customStyle="1" w:styleId="BodyTextChar">
+  <w:style w:customStyle="1" w:styleId="BodyTextChar" w:type="character">
     <w:name w:val="Body Text Char"/>
     <w:basedOn w:val="DefaultParagraphFont"/>
     <w:link w:val="BodyText"/>
   </w:style>
-  <w:style w:type="character" w:customStyle="1" w:styleId="VerbatimChar">
+  <w:style w:customStyle="1" w:styleId="VerbatimChar" w:type="character">
     <w:name w:val="Verbatim Char"/>
     <w:basedOn w:val="BodyTextChar"/>
     <w:rPr>
@@ -1983,21 +2308,25 @@
       <w:sz w:val="22"/>
     </w:rPr>
   </w:style>
-  <w:style w:type="character" w:styleId="FootnoteReference">
+  <w:style w:customStyle="1" w:styleId="SectionNumber" w:type="character">
+    <w:name w:val="Section Number"/>
+    <w:basedOn w:val="BodyTextChar"/>
+  </w:style>
+  <w:style w:styleId="FootnoteReference" w:type="character">
     <w:name w:val="Footnote Reference"/>
     <w:basedOn w:val="BodyTextChar"/>
     <w:rPr>
       <w:vertAlign w:val="superscript"/>
     </w:rPr>
   </w:style>
-  <w:style w:type="character" w:styleId="Hyperlink">
+  <w:style w:styleId="Hyperlink" w:type="character">
     <w:name w:val="Hyperlink"/>
     <w:basedOn w:val="BodyTextChar"/>
     <w:rPr>
-      <w:color w:val="4F81BD" w:themeColor="accent1"/>
-    </w:rPr>
-  </w:style>
-  <w:style w:type="paragraph" w:styleId="TOCHeading">
+      <w:color w:themeColor="accent1" w:val="4F81BD"/>
+    </w:rPr>
+  </w:style>
+  <w:style w:styleId="TOCHeading" w:type="paragraph">
     <w:name w:val="TOC Heading"/>
     <w:basedOn w:val="Heading1"/>
     <w:next w:val="BodyText"/>
@@ -2009,10 +2338,10 @@
       <w:outlineLvl w:val="9"/>
     </w:pPr>
     <w:rPr>
-      <w:rFonts w:asciiTheme="majorHAnsi" w:eastAsiaTheme="majorEastAsia" w:hAnsiTheme="majorHAnsi" w:cstheme="majorBidi"/>
+      <w:rFonts w:asciiTheme="majorHAnsi" w:cstheme="majorBidi" w:eastAsiaTheme="majorEastAsia" w:hAnsiTheme="majorHAnsi"/>
       <w:b w:val="0"/>
       <w:bCs w:val="0"/>
-      <w:color w:val="365F91" w:themeColor="accent1" w:themeShade="BF"/>
+      <w:color w:themeColor="accent1" w:themeShade="BF" w:val="365F91"/>
     </w:rPr>
   </w:style>
   <w:style w:type="paragraph" w:customStyle="1" w:styleId="SourceCode">
@@ -2104,7 +2433,10 @@
   <w:style w:type="character" w:customStyle="1" w:styleId="ImportTok">
     <w:name w:val="ImportTok"/>
     <w:basedOn w:val="VerbatimChar"/>
-    <w:rPr/>
+    <w:rPr>
+      <w:color w:val="008000"/>
+      <w:b/>
+    </w:rPr>
   </w:style>
   <w:style w:type="character" w:customStyle="1" w:styleId="CommentTok">
     <w:name w:val="CommentTok"/>
@@ -2179,7 +2511,9 @@
   <w:style w:type="character" w:customStyle="1" w:styleId="BuiltInTok">
     <w:name w:val="BuiltInTok"/>
     <w:basedOn w:val="VerbatimChar"/>
-    <w:rPr/>
+    <w:rPr>
+      <w:color w:val="008000"/>
+    </w:rPr>
   </w:style>
   <w:style w:type="character" w:customStyle="1" w:styleId="ExtensionTok">
     <w:name w:val="ExtensionTok"/>

</xml_diff>

<commit_message>
something I knew now
</commit_message>
<xml_diff>
--- a/Dima-Kurilo-resume.docx
+++ b/Dima-Kurilo-resume.docx
@@ -417,26 +417,33 @@
                 <w:bCs/>
                 <w:b/>
               </w:rPr>
-              <w:t xml:space="preserve">AWS (EKS, EC2, Lambdas and other)</w:t>
-            </w:r>
-            <w:r>
-              <w:t xml:space="preserve"> </w:t>
-            </w:r>
-            <w:r>
-              <w:t xml:space="preserve">/</w:t>
-            </w:r>
-            <w:r>
-              <w:t xml:space="preserve"> </w:t>
+              <w:t xml:space="preserve">AWS (CloudFormation, ECS, EKS, EC2, Lambdas and other)</w:t>
+            </w:r>
+            <w:r>
+              <w:br/>
             </w:r>
             <w:r>
               <w:rPr>
                 <w:bCs/>
                 <w:b/>
               </w:rPr>
-              <w:t xml:space="preserve">Google Cloud Platform</w:t>
-            </w:r>
-            <w:r>
-              <w:br/>
+              <w:t xml:space="preserve">ElasticSearch</w:t>
+            </w:r>
+            <w:r>
+              <w:t xml:space="preserve"> </w:t>
+            </w:r>
+            <w:r>
+              <w:t xml:space="preserve">/</w:t>
+            </w:r>
+            <w:r>
+              <w:t xml:space="preserve"> </w:t>
+            </w:r>
+            <w:r>
+              <w:rPr>
+                <w:bCs/>
+                <w:b/>
+              </w:rPr>
+              <w:t xml:space="preserve">OpenSearch</w:t>
             </w:r>
           </w:p>
         </w:tc>
@@ -546,6 +553,16 @@
                 <w:bCs/>
                 <w:b/>
               </w:rPr>
+              <w:t xml:space="preserve">Google Cloud Platform</w:t>
+            </w:r>
+            <w:r>
+              <w:t xml:space="preserve"> </w:t>
+            </w:r>
+            <w:r>
+              <w:rPr>
+                <w:bCs/>
+                <w:b/>
+              </w:rPr>
               <w:t xml:space="preserve">some experience with Kafka</w:t>
             </w:r>
             <w:r>
@@ -567,6 +584,9 @@
                 <w:b/>
               </w:rPr>
               <w:t xml:space="preserve">prefer functional programming approach</w:t>
+            </w:r>
+            <w:r>
+              <w:br/>
             </w:r>
           </w:p>
         </w:tc>

</xml_diff>

<commit_message>
fixes and aut preview generation
</commit_message>
<xml_diff>
--- a/Dima-Kurilo-resume.docx
+++ b/Dima-Kurilo-resume.docx
@@ -223,7 +223,23 @@
                 <w:bCs/>
                 <w:b/>
               </w:rPr>
-              <w:t xml:space="preserve">TypeScript / node.js</w:t>
+              <w:t xml:space="preserve">TypeScript</w:t>
+            </w:r>
+            <w:r>
+              <w:t xml:space="preserve"> </w:t>
+            </w:r>
+            <w:r>
+              <w:t xml:space="preserve">/</w:t>
+            </w:r>
+            <w:r>
+              <w:t xml:space="preserve"> </w:t>
+            </w:r>
+            <w:r>
+              <w:rPr>
+                <w:bCs/>
+                <w:b/>
+              </w:rPr>
+              <w:t xml:space="preserve">node.js</w:t>
             </w:r>
             <w:r>
               <w:br/>
@@ -556,7 +572,7 @@
               <w:t xml:space="preserve">Google Cloud Platform</w:t>
             </w:r>
             <w:r>
-              <w:t xml:space="preserve"> </w:t>
+              <w:br/>
             </w:r>
             <w:r>
               <w:rPr>
@@ -584,9 +600,6 @@
                 <w:b/>
               </w:rPr>
               <w:t xml:space="preserve">prefer functional programming approach</w:t>
-            </w:r>
-            <w:r>
-              <w:br/>
             </w:r>
           </w:p>
         </w:tc>
@@ -662,7 +675,7 @@
         <w:pStyle w:val="Compact"/>
       </w:pPr>
       <w:r>
-        <w:t xml:space="preserve">Create and maintain services that allows users to search for information</w:t>
+        <w:t xml:space="preserve">Create and maintain services that allow users to search for information</w:t>
       </w:r>
     </w:p>
     <w:p>
@@ -842,7 +855,7 @@
         <w:pStyle w:val="Compact"/>
       </w:pPr>
       <w:r>
-        <w:t xml:space="preserve">index-management-api - inspired by terraform system to manage ElasticSearch/OpenSearch indices, index templates, pipelines, search templates and aliases. It builds configuration from OpenSearch compare it with settings it stores in files and applies changes. System written in TypeScript and can be used as console application or as web service and this allows to use it in CI/CD pipeline.</w:t>
+        <w:t xml:space="preserve">index-management-api - inspired by terraform system to manage ElasticSearch/OpenSearch indices, index templates, pipelines, search templates and aliases. It builds configuration from OpenSearch, compares it with settings it stores in files and applies changes. System written in TypeScript and can be used as a console application or as a web service and this allows to use it in CI/CD pipeline.</w:t>
       </w:r>
     </w:p>
     <w:p>
@@ -854,7 +867,7 @@
         <w:pStyle w:val="Compact"/>
       </w:pPr>
       <w:r>
-        <w:t xml:space="preserve">QRI service - QRI is special specification that created to improve company services conectivity by standardizing entities addresses. Service allows to get information about any entity and redirect user to proper URL. It uses caching layer that is built using Redis to properly cache user and entities information</w:t>
+        <w:t xml:space="preserve">QRI service - QRI is special specification that was created to improve the company's services conectivity by standardizing entities' addresses. The service allows to get information about any entity and redirects users to proper URLs. It uses a caching layer that is built using Redis to properly cache user and entities information</w:t>
       </w:r>
     </w:p>
     <w:p>
@@ -878,24 +891,18 @@
         <w:pStyle w:val="Compact"/>
       </w:pPr>
       <w:r>
-        <w:t xml:space="preserve">All services are in the same monorepo I created, provisioning and deployment written using AWS-CDK, smart CircleCI CI/CD pipeline detects and process only projects that were changed, using TypeScript for everything (backend, frontend, infrastructure, integration tests) allows to use</w:t>
-      </w:r>
-      <w:r>
-        <w:t xml:space="preserve"> </w:t>
+        <w:t xml:space="preserve">All services are in the same monorepo I created, provisioning and deployment written using AWS-CDK, smart CircleCI CI/CD pipeline detects and processes only projects that were changed, using TypeScript for everything – backend, frontend, infrastructure, integration tests – allows to use `</w:t>
       </w:r>
       <w:hyperlink r:id="rId29">
         <w:r>
           <w:rPr>
             <w:rStyle w:val="Hyperlink"/>
           </w:rPr>
-          <w:t xml:space="preserve">npm workspces</w:t>
+          <w:t xml:space="preserve">npm workspaces</w:t>
         </w:r>
       </w:hyperlink>
       <w:r>
-        <w:t xml:space="preserve"> </w:t>
-      </w:r>
-      <w:r>
-        <w:t xml:space="preserve">to work with project and the same set of linters and unit tests tools (eslint, jest and so on).</w:t>
+        <w:t xml:space="preserve">` to work with subprojects and to use the same set of linters and unit tests tools (eslint, jest and so on) through the whole monorepo.</w:t>
       </w:r>
     </w:p>
     <w:p>

</xml_diff>